<commit_message>
lab act 7 ex
</commit_message>
<xml_diff>
--- a/Assignment/Lab Activity 7/LAB ACTIVITY 7.docx
+++ b/Assignment/Lab Activity 7/LAB ACTIVITY 7.docx
@@ -2088,7 +2088,6 @@
                               </w:rPr>
                               <w:t> speed=</w:t>
                             </w:r>
-                            <w:proofErr w:type="gramStart"/>
                             <w:r>
                               <w:rPr>
                                 <w:rFonts w:ascii="Courier New" w:hAnsi="Courier New" w:cs="Courier New"/>
@@ -2107,18 +2106,7 @@
                                 <w:szCs w:val="20"/>
                                 <w:bdr w:val="none" w:sz="0" w:space="0" w:color="auto" w:frame="1"/>
                               </w:rPr>
-                              <w:t>;</w:t>
-                            </w:r>
-                            <w:proofErr w:type="gramEnd"/>
-                            <w:r>
-                              <w:rPr>
-                                <w:rFonts w:ascii="Courier New" w:hAnsi="Courier New" w:cs="Courier New"/>
-                                <w:color w:val="000000"/>
-                                <w:sz w:val="20"/>
-                                <w:szCs w:val="20"/>
-                                <w:bdr w:val="none" w:sz="0" w:space="0" w:color="auto" w:frame="1"/>
-                              </w:rPr>
-                              <w:t>  </w:t>
+                              <w:t>;  </w:t>
                             </w:r>
                           </w:p>
                           <w:p>
@@ -2321,7 +2309,6 @@
                               </w:rPr>
                               <w:t> speed=</w:t>
                             </w:r>
-                            <w:proofErr w:type="gramStart"/>
                             <w:r>
                               <w:rPr>
                                 <w:rFonts w:ascii="Courier New" w:hAnsi="Courier New" w:cs="Courier New"/>
@@ -2340,18 +2327,7 @@
                                 <w:szCs w:val="20"/>
                                 <w:bdr w:val="none" w:sz="0" w:space="0" w:color="auto" w:frame="1"/>
                               </w:rPr>
-                              <w:t>;</w:t>
-                            </w:r>
-                            <w:proofErr w:type="gramEnd"/>
-                            <w:r>
-                              <w:rPr>
-                                <w:rFonts w:ascii="Courier New" w:hAnsi="Courier New" w:cs="Courier New"/>
-                                <w:color w:val="000000"/>
-                                <w:sz w:val="20"/>
-                                <w:szCs w:val="20"/>
-                                <w:bdr w:val="none" w:sz="0" w:space="0" w:color="auto" w:frame="1"/>
-                              </w:rPr>
-                              <w:t>  </w:t>
+                              <w:t>;  </w:t>
                             </w:r>
                           </w:p>
                           <w:p>
@@ -2402,29 +2378,7 @@
                                 <w:szCs w:val="20"/>
                                 <w:bdr w:val="none" w:sz="0" w:space="0" w:color="auto" w:frame="1"/>
                               </w:rPr>
-                              <w:t> </w:t>
-                            </w:r>
-                            <w:proofErr w:type="gramStart"/>
-                            <w:r>
-                              <w:rPr>
-                                <w:rFonts w:ascii="Courier New" w:hAnsi="Courier New" w:cs="Courier New"/>
-                                <w:color w:val="000000"/>
-                                <w:sz w:val="20"/>
-                                <w:szCs w:val="20"/>
-                                <w:bdr w:val="none" w:sz="0" w:space="0" w:color="auto" w:frame="1"/>
-                              </w:rPr>
-                              <w:t>display(</w:t>
-                            </w:r>
-                            <w:proofErr w:type="gramEnd"/>
-                            <w:r>
-                              <w:rPr>
-                                <w:rFonts w:ascii="Courier New" w:hAnsi="Courier New" w:cs="Courier New"/>
-                                <w:color w:val="000000"/>
-                                <w:sz w:val="20"/>
-                                <w:szCs w:val="20"/>
-                                <w:bdr w:val="none" w:sz="0" w:space="0" w:color="auto" w:frame="1"/>
-                              </w:rPr>
-                              <w:t>)</w:t>
+                              <w:t> display()</w:t>
                             </w:r>
                           </w:p>
                           <w:p>
@@ -2512,20 +2466,8 @@
                                 <w:szCs w:val="20"/>
                                 <w:bdr w:val="none" w:sz="0" w:space="0" w:color="auto" w:frame="1"/>
                               </w:rPr>
-                              <w:t>System.out.println(speed</w:t>
-                            </w:r>
-                            <w:proofErr w:type="gramStart"/>
-                            <w:r>
-                              <w:rPr>
-                                <w:rFonts w:ascii="Courier New" w:hAnsi="Courier New" w:cs="Courier New"/>
-                                <w:color w:val="000000"/>
-                                <w:sz w:val="20"/>
-                                <w:szCs w:val="20"/>
-                                <w:bdr w:val="none" w:sz="0" w:space="0" w:color="auto" w:frame="1"/>
-                              </w:rPr>
-                              <w:t>);</w:t>
-                            </w:r>
-                            <w:proofErr w:type="gramEnd"/>
+                              <w:t>System.out.println(speed);</w:t>
+                            </w:r>
                           </w:p>
                           <w:p>
                             <w:pPr>
@@ -2687,29 +2629,7 @@
                                 <w:szCs w:val="20"/>
                                 <w:bdr w:val="none" w:sz="0" w:space="0" w:color="auto" w:frame="1"/>
                               </w:rPr>
-                              <w:t> </w:t>
-                            </w:r>
-                            <w:proofErr w:type="gramStart"/>
-                            <w:r>
-                              <w:rPr>
-                                <w:rFonts w:ascii="Courier New" w:hAnsi="Courier New" w:cs="Courier New"/>
-                                <w:color w:val="000000"/>
-                                <w:sz w:val="20"/>
-                                <w:szCs w:val="20"/>
-                                <w:bdr w:val="none" w:sz="0" w:space="0" w:color="auto" w:frame="1"/>
-                              </w:rPr>
-                              <w:t>main(</w:t>
-                            </w:r>
-                            <w:proofErr w:type="gramEnd"/>
-                            <w:r>
-                              <w:rPr>
-                                <w:rFonts w:ascii="Courier New" w:hAnsi="Courier New" w:cs="Courier New"/>
-                                <w:color w:val="000000"/>
-                                <w:sz w:val="20"/>
-                                <w:szCs w:val="20"/>
-                                <w:bdr w:val="none" w:sz="0" w:space="0" w:color="auto" w:frame="1"/>
-                              </w:rPr>
-                              <w:t>String args[])</w:t>
+                              <w:t> main(String args[])</w:t>
                             </w:r>
                           </w:p>
                           <w:p>
@@ -2799,29 +2719,7 @@
                                 <w:szCs w:val="20"/>
                                 <w:bdr w:val="none" w:sz="0" w:space="0" w:color="auto" w:frame="1"/>
                               </w:rPr>
-                              <w:t> Bike3(</w:t>
-                            </w:r>
-                            <w:proofErr w:type="gramStart"/>
-                            <w:r>
-                              <w:rPr>
-                                <w:rFonts w:ascii="Courier New" w:hAnsi="Courier New" w:cs="Courier New"/>
-                                <w:color w:val="000000"/>
-                                <w:sz w:val="20"/>
-                                <w:szCs w:val="20"/>
-                                <w:bdr w:val="none" w:sz="0" w:space="0" w:color="auto" w:frame="1"/>
-                              </w:rPr>
-                              <w:t>);</w:t>
-                            </w:r>
-                            <w:proofErr w:type="gramEnd"/>
-                            <w:r>
-                              <w:rPr>
-                                <w:rFonts w:ascii="Courier New" w:hAnsi="Courier New" w:cs="Courier New"/>
-                                <w:color w:val="000000"/>
-                                <w:sz w:val="20"/>
-                                <w:szCs w:val="20"/>
-                                <w:bdr w:val="none" w:sz="0" w:space="0" w:color="auto" w:frame="1"/>
-                              </w:rPr>
-                              <w:t>  </w:t>
+                              <w:t> Bike3();  </w:t>
                             </w:r>
                           </w:p>
                           <w:p>
@@ -2850,29 +2748,7 @@
                                 <w:szCs w:val="20"/>
                                 <w:bdr w:val="none" w:sz="0" w:space="0" w:color="auto" w:frame="1"/>
                               </w:rPr>
-                              <w:t>   </w:t>
-                            </w:r>
-                            <w:proofErr w:type="gramStart"/>
-                            <w:r>
-                              <w:rPr>
-                                <w:rFonts w:ascii="Courier New" w:hAnsi="Courier New" w:cs="Courier New"/>
-                                <w:color w:val="000000"/>
-                                <w:sz w:val="20"/>
-                                <w:szCs w:val="20"/>
-                                <w:bdr w:val="none" w:sz="0" w:space="0" w:color="auto" w:frame="1"/>
-                              </w:rPr>
-                              <w:t>b.display</w:t>
-                            </w:r>
-                            <w:proofErr w:type="gramEnd"/>
-                            <w:r>
-                              <w:rPr>
-                                <w:rFonts w:ascii="Courier New" w:hAnsi="Courier New" w:cs="Courier New"/>
-                                <w:color w:val="000000"/>
-                                <w:sz w:val="20"/>
-                                <w:szCs w:val="20"/>
-                                <w:bdr w:val="none" w:sz="0" w:space="0" w:color="auto" w:frame="1"/>
-                              </w:rPr>
-                              <w:t>();  </w:t>
+                              <w:t>   b.display();  </w:t>
                             </w:r>
                           </w:p>
                           <w:p>
@@ -4593,20 +4469,8 @@
                                 <w:szCs w:val="20"/>
                                 <w:bdr w:val="none" w:sz="0" w:space="0" w:color="auto" w:frame="1"/>
                               </w:rPr>
-                              <w:t xml:space="preserve">  int </w:t>
-                            </w:r>
-                            <w:proofErr w:type="gramStart"/>
-                            <w:r>
-                              <w:rPr>
-                                <w:rFonts w:ascii="Courier New" w:hAnsi="Courier New" w:cs="Courier New"/>
-                                <w:color w:val="000000"/>
-                                <w:sz w:val="20"/>
-                                <w:szCs w:val="20"/>
-                                <w:bdr w:val="none" w:sz="0" w:space="0" w:color="auto" w:frame="1"/>
-                              </w:rPr>
-                              <w:t>speed;</w:t>
-                            </w:r>
-                            <w:proofErr w:type="gramEnd"/>
+                              <w:t xml:space="preserve">  int speed;</w:t>
+                            </w:r>
                           </w:p>
                           <w:p>
                             <w:pPr>
@@ -4631,20 +4495,8 @@
                                 <w:szCs w:val="20"/>
                                 <w:bdr w:val="none" w:sz="0" w:space="0" w:color="auto" w:frame="1"/>
                               </w:rPr>
-                              <w:t>  </w:t>
-                            </w:r>
-                            <w:proofErr w:type="gramStart"/>
-                            <w:r>
-                              <w:rPr>
-                                <w:rFonts w:ascii="Courier New" w:hAnsi="Courier New" w:cs="Courier New"/>
-                                <w:color w:val="000000"/>
-                                <w:sz w:val="20"/>
-                                <w:szCs w:val="20"/>
-                                <w:bdr w:val="none" w:sz="0" w:space="0" w:color="auto" w:frame="1"/>
-                              </w:rPr>
-                              <w:t>Vehicle(</w:t>
-                            </w:r>
-                            <w:proofErr w:type="gramEnd"/>
+                              <w:t>  Vehicle(</w:t>
+                            </w:r>
                             <w:r>
                               <w:rPr>
                                 <w:rFonts w:ascii="Courier New" w:hAnsi="Courier New" w:cs="Courier New"/>
@@ -4725,29 +4577,7 @@
                                 <w:szCs w:val="20"/>
                                 <w:bdr w:val="none" w:sz="0" w:space="0" w:color="auto" w:frame="1"/>
                               </w:rPr>
-                              <w:t xml:space="preserve">      </w:t>
-                            </w:r>
-                            <w:proofErr w:type="gramStart"/>
-                            <w:r>
-                              <w:rPr>
-                                <w:rFonts w:ascii="Courier New" w:hAnsi="Courier New" w:cs="Courier New"/>
-                                <w:color w:val="000000"/>
-                                <w:sz w:val="20"/>
-                                <w:szCs w:val="20"/>
-                                <w:bdr w:val="none" w:sz="0" w:space="0" w:color="auto" w:frame="1"/>
-                              </w:rPr>
-                              <w:t>this.speed</w:t>
-                            </w:r>
-                            <w:proofErr w:type="gramEnd"/>
-                            <w:r>
-                              <w:rPr>
-                                <w:rFonts w:ascii="Courier New" w:hAnsi="Courier New" w:cs="Courier New"/>
-                                <w:color w:val="000000"/>
-                                <w:sz w:val="20"/>
-                                <w:szCs w:val="20"/>
-                                <w:bdr w:val="none" w:sz="0" w:space="0" w:color="auto" w:frame="1"/>
-                              </w:rPr>
-                              <w:t xml:space="preserve"> =speed;</w:t>
+                              <w:t xml:space="preserve">      this.speed =speed;</w:t>
                             </w:r>
                           </w:p>
                           <w:p>
@@ -4802,19 +4632,8 @@
                                 <w:szCs w:val="20"/>
                                 <w:bdr w:val="none" w:sz="0" w:space="0" w:color="auto" w:frame="1"/>
                               </w:rPr>
-                              <w:t xml:space="preserve">+ </w:t>
-                            </w:r>
-                            <w:proofErr w:type="gramStart"/>
-                            <w:r>
-                              <w:rPr>
-                                <w:rFonts w:ascii="Courier New" w:hAnsi="Courier New" w:cs="Courier New"/>
-                                <w:sz w:val="20"/>
-                                <w:szCs w:val="20"/>
-                                <w:bdr w:val="none" w:sz="0" w:space="0" w:color="auto" w:frame="1"/>
-                              </w:rPr>
-                              <w:t>this.speed</w:t>
-                            </w:r>
-                            <w:proofErr w:type="gramEnd"/>
+                              <w:t>+ this.speed</w:t>
+                            </w:r>
                             <w:r>
                               <w:rPr>
                                 <w:rFonts w:ascii="Courier New" w:hAnsi="Courier New" w:cs="Courier New"/>
@@ -5085,20 +4904,8 @@
                                 <w:szCs w:val="20"/>
                                 <w:bdr w:val="none" w:sz="0" w:space="0" w:color="auto" w:frame="1"/>
                               </w:rPr>
-                              <w:t xml:space="preserve">      </w:t>
-                            </w:r>
-                            <w:proofErr w:type="gramStart"/>
-                            <w:r>
-                              <w:rPr>
-                                <w:rFonts w:ascii="Courier New" w:hAnsi="Courier New" w:cs="Courier New"/>
-                                <w:color w:val="000000"/>
-                                <w:sz w:val="20"/>
-                                <w:szCs w:val="20"/>
-                                <w:bdr w:val="none" w:sz="0" w:space="0" w:color="auto" w:frame="1"/>
-                              </w:rPr>
-                              <w:t>super(</w:t>
-                            </w:r>
-                            <w:proofErr w:type="gramEnd"/>
+                              <w:t xml:space="preserve">      super(</w:t>
+                            </w:r>
                             <w:r>
                               <w:rPr>
                                 <w:rFonts w:ascii="Courier New" w:hAnsi="Courier New" w:cs="Courier New"/>
@@ -5175,7 +4982,6 @@
                               </w:rPr>
                               <w:t>"Bike is created"</w:t>
                             </w:r>
-                            <w:proofErr w:type="gramStart"/>
                             <w:r>
                               <w:rPr>
                                 <w:rFonts w:ascii="Courier New" w:hAnsi="Courier New" w:cs="Courier New"/>
@@ -5184,18 +4990,7 @@
                                 <w:szCs w:val="20"/>
                                 <w:bdr w:val="none" w:sz="0" w:space="0" w:color="auto" w:frame="1"/>
                               </w:rPr>
-                              <w:t>);</w:t>
-                            </w:r>
-                            <w:proofErr w:type="gramEnd"/>
-                            <w:r>
-                              <w:rPr>
-                                <w:rFonts w:ascii="Courier New" w:hAnsi="Courier New" w:cs="Courier New"/>
-                                <w:color w:val="000000"/>
-                                <w:sz w:val="20"/>
-                                <w:szCs w:val="20"/>
-                                <w:bdr w:val="none" w:sz="0" w:space="0" w:color="auto" w:frame="1"/>
-                              </w:rPr>
-                              <w:t>  </w:t>
+                              <w:t>);  </w:t>
                             </w:r>
                           </w:p>
                           <w:p>
@@ -5339,29 +5134,7 @@
                                 <w:szCs w:val="20"/>
                                 <w:bdr w:val="none" w:sz="0" w:space="0" w:color="auto" w:frame="1"/>
                               </w:rPr>
-                              <w:t> </w:t>
-                            </w:r>
-                            <w:proofErr w:type="gramStart"/>
-                            <w:r>
-                              <w:rPr>
-                                <w:rFonts w:ascii="Courier New" w:hAnsi="Courier New" w:cs="Courier New"/>
-                                <w:color w:val="000000"/>
-                                <w:sz w:val="20"/>
-                                <w:szCs w:val="20"/>
-                                <w:bdr w:val="none" w:sz="0" w:space="0" w:color="auto" w:frame="1"/>
-                              </w:rPr>
-                              <w:t>main(</w:t>
-                            </w:r>
-                            <w:proofErr w:type="gramEnd"/>
-                            <w:r>
-                              <w:rPr>
-                                <w:rFonts w:ascii="Courier New" w:hAnsi="Courier New" w:cs="Courier New"/>
-                                <w:color w:val="000000"/>
-                                <w:sz w:val="20"/>
-                                <w:szCs w:val="20"/>
-                                <w:bdr w:val="none" w:sz="0" w:space="0" w:color="auto" w:frame="1"/>
-                              </w:rPr>
-                              <w:t>String args[])</w:t>
+                              <w:t> main(String args[])</w:t>
                             </w:r>
                           </w:p>
                           <w:p>
@@ -5423,29 +5196,7 @@
                                 <w:szCs w:val="20"/>
                                 <w:bdr w:val="none" w:sz="0" w:space="0" w:color="auto" w:frame="1"/>
                               </w:rPr>
-                              <w:t xml:space="preserve">      Vehicle v= new </w:t>
-                            </w:r>
-                            <w:proofErr w:type="gramStart"/>
-                            <w:r>
-                              <w:rPr>
-                                <w:rFonts w:ascii="Courier New" w:hAnsi="Courier New" w:cs="Courier New"/>
-                                <w:color w:val="000000"/>
-                                <w:sz w:val="20"/>
-                                <w:szCs w:val="20"/>
-                                <w:bdr w:val="none" w:sz="0" w:space="0" w:color="auto" w:frame="1"/>
-                              </w:rPr>
-                              <w:t>Vehicle(</w:t>
-                            </w:r>
-                            <w:proofErr w:type="gramEnd"/>
-                            <w:r>
-                              <w:rPr>
-                                <w:rFonts w:ascii="Courier New" w:hAnsi="Courier New" w:cs="Courier New"/>
-                                <w:color w:val="000000"/>
-                                <w:sz w:val="20"/>
-                                <w:szCs w:val="20"/>
-                                <w:bdr w:val="none" w:sz="0" w:space="0" w:color="auto" w:frame="1"/>
-                              </w:rPr>
-                              <w:t>100);</w:t>
+                              <w:t xml:space="preserve">      Vehicle v= new Vehicle(100);</w:t>
                             </w:r>
                           </w:p>
                           <w:p>
@@ -5513,29 +5264,7 @@
                                 <w:szCs w:val="20"/>
                                 <w:bdr w:val="none" w:sz="0" w:space="0" w:color="auto" w:frame="1"/>
                               </w:rPr>
-                              <w:t> Bike5(</w:t>
-                            </w:r>
-                            <w:proofErr w:type="gramStart"/>
-                            <w:r>
-                              <w:rPr>
-                                <w:rFonts w:ascii="Courier New" w:hAnsi="Courier New" w:cs="Courier New"/>
-                                <w:color w:val="000000"/>
-                                <w:sz w:val="20"/>
-                                <w:szCs w:val="20"/>
-                                <w:bdr w:val="none" w:sz="0" w:space="0" w:color="auto" w:frame="1"/>
-                              </w:rPr>
-                              <w:t>);</w:t>
-                            </w:r>
-                            <w:proofErr w:type="gramEnd"/>
-                            <w:r>
-                              <w:rPr>
-                                <w:rFonts w:ascii="Courier New" w:hAnsi="Courier New" w:cs="Courier New"/>
-                                <w:color w:val="000000"/>
-                                <w:sz w:val="20"/>
-                                <w:szCs w:val="20"/>
-                                <w:bdr w:val="none" w:sz="0" w:space="0" w:color="auto" w:frame="1"/>
-                              </w:rPr>
-                              <w:t> </w:t>
+                              <w:t> Bike5(); </w:t>
                             </w:r>
                           </w:p>
                           <w:p>
@@ -7204,6 +6933,16 @@
                                 <w:szCs w:val="22"/>
                               </w:rPr>
                             </w:pPr>
+                            <w:r>
+                              <w:rPr>
+                                <w:rFonts w:ascii="Arial" w:eastAsia="Calibri" w:hAnsi="Arial" w:cs="Arial"/>
+                                <w:i/>
+                                <w:iCs/>
+                                <w:sz w:val="22"/>
+                                <w:szCs w:val="22"/>
+                              </w:rPr>
+                              <w:t>Overriding is basically when a subclass is using the same method of the parent class</w:t>
+                            </w:r>
                           </w:p>
                         </w:txbxContent>
                       </wps:txbx>
@@ -7249,6 +6988,16 @@
                           <w:szCs w:val="22"/>
                         </w:rPr>
                       </w:pPr>
+                      <w:r>
+                        <w:rPr>
+                          <w:rFonts w:ascii="Arial" w:eastAsia="Calibri" w:hAnsi="Arial" w:cs="Arial"/>
+                          <w:i/>
+                          <w:iCs/>
+                          <w:sz w:val="22"/>
+                          <w:szCs w:val="22"/>
+                        </w:rPr>
+                        <w:t>Overriding is basically when a subclass is using the same method of the parent class</w:t>
+                      </w:r>
                     </w:p>
                   </w:txbxContent>
                 </v:textbox>
@@ -7803,18 +7552,8 @@
                 <w:szCs w:val="22"/>
               </w:rPr>
               <w:tab/>
-              <w:t xml:space="preserve">int </w:t>
-            </w:r>
-            <w:proofErr w:type="gramStart"/>
-            <w:r>
-              <w:rPr>
-                <w:rFonts w:ascii="Courier New" w:hAnsi="Courier New" w:cs="Courier New"/>
-                <w:sz w:val="20"/>
-                <w:szCs w:val="22"/>
-              </w:rPr>
-              <w:t>n;</w:t>
-            </w:r>
-            <w:proofErr w:type="gramEnd"/>
+              <w:t>int n;</w:t>
+            </w:r>
           </w:p>
           <w:p>
             <w:pPr>
@@ -7916,25 +7655,7 @@
                 <w:szCs w:val="22"/>
               </w:rPr>
               <w:tab/>
-              <w:t xml:space="preserve">int resul t = </w:t>
-            </w:r>
-            <w:proofErr w:type="gramStart"/>
-            <w:r>
-              <w:rPr>
-                <w:rFonts w:ascii="Courier New" w:hAnsi="Courier New" w:cs="Courier New"/>
-                <w:sz w:val="20"/>
-                <w:szCs w:val="22"/>
-              </w:rPr>
-              <w:t>0;</w:t>
-            </w:r>
-            <w:proofErr w:type="gramEnd"/>
-            <w:r>
-              <w:rPr>
-                <w:rFonts w:ascii="Courier New" w:hAnsi="Courier New" w:cs="Courier New"/>
-                <w:sz w:val="20"/>
-                <w:szCs w:val="22"/>
-              </w:rPr>
-              <w:t xml:space="preserve"> </w:t>
+              <w:t xml:space="preserve">int resul t = 0; </w:t>
             </w:r>
           </w:p>
           <w:p>
@@ -7970,24 +7691,7 @@
                 <w:szCs w:val="22"/>
               </w:rPr>
               <w:tab/>
-            </w:r>
-            <w:proofErr w:type="gramStart"/>
-            <w:r>
-              <w:rPr>
-                <w:rFonts w:ascii="Courier New" w:hAnsi="Courier New" w:cs="Courier New"/>
-                <w:sz w:val="20"/>
-                <w:szCs w:val="22"/>
-              </w:rPr>
-              <w:t>this.n</w:t>
-            </w:r>
-            <w:proofErr w:type="gramEnd"/>
-            <w:r>
-              <w:rPr>
-                <w:rFonts w:ascii="Courier New" w:hAnsi="Courier New" w:cs="Courier New"/>
-                <w:sz w:val="20"/>
-                <w:szCs w:val="22"/>
-              </w:rPr>
-              <w:t xml:space="preserve"> = num;</w:t>
+              <w:t>this.n = num;</w:t>
             </w:r>
           </w:p>
           <w:p>
@@ -8087,18 +7791,8 @@
                 <w:sz w:val="20"/>
                 <w:szCs w:val="22"/>
               </w:rPr>
-              <w:t xml:space="preserve">result = result + </w:t>
-            </w:r>
-            <w:proofErr w:type="gramStart"/>
-            <w:r>
-              <w:rPr>
-                <w:rFonts w:ascii="Courier New" w:hAnsi="Courier New" w:cs="Courier New"/>
-                <w:sz w:val="20"/>
-                <w:szCs w:val="22"/>
-              </w:rPr>
-              <w:t>i;</w:t>
-            </w:r>
-            <w:proofErr w:type="gramEnd"/>
+              <w:t>result = result + i;</w:t>
+            </w:r>
           </w:p>
           <w:p>
             <w:pPr>
@@ -8133,18 +7827,8 @@
                 <w:szCs w:val="22"/>
               </w:rPr>
               <w:tab/>
-              <w:t>System.out.println("The sum is " +result</w:t>
-            </w:r>
-            <w:proofErr w:type="gramStart"/>
-            <w:r>
-              <w:rPr>
-                <w:rFonts w:ascii="Courier New" w:hAnsi="Courier New" w:cs="Courier New"/>
-                <w:sz w:val="20"/>
-                <w:szCs w:val="22"/>
-              </w:rPr>
-              <w:t>);</w:t>
-            </w:r>
-            <w:proofErr w:type="gramEnd"/>
+              <w:t>System.out.println("The sum is " +result);</w:t>
+            </w:r>
           </w:p>
           <w:p>
             <w:pPr>
@@ -8331,25 +8015,7 @@
                 <w:szCs w:val="22"/>
               </w:rPr>
               <w:tab/>
-              <w:t xml:space="preserve">int result = </w:t>
-            </w:r>
-            <w:proofErr w:type="gramStart"/>
-            <w:r>
-              <w:rPr>
-                <w:rFonts w:ascii="Courier New" w:hAnsi="Courier New" w:cs="Courier New"/>
-                <w:sz w:val="20"/>
-                <w:szCs w:val="22"/>
-              </w:rPr>
-              <w:t>0;</w:t>
-            </w:r>
-            <w:proofErr w:type="gramEnd"/>
-            <w:r>
-              <w:rPr>
-                <w:rFonts w:ascii="Courier New" w:hAnsi="Courier New" w:cs="Courier New"/>
-                <w:sz w:val="20"/>
-                <w:szCs w:val="22"/>
-              </w:rPr>
-              <w:t xml:space="preserve"> </w:t>
+              <w:t xml:space="preserve">int result = 0; </w:t>
             </w:r>
           </w:p>
           <w:p>
@@ -8385,24 +8051,7 @@
                 <w:szCs w:val="22"/>
               </w:rPr>
               <w:tab/>
-            </w:r>
-            <w:proofErr w:type="gramStart"/>
-            <w:r>
-              <w:rPr>
-                <w:rFonts w:ascii="Courier New" w:hAnsi="Courier New" w:cs="Courier New"/>
-                <w:sz w:val="20"/>
-                <w:szCs w:val="22"/>
-              </w:rPr>
-              <w:t>this.n</w:t>
-            </w:r>
-            <w:proofErr w:type="gramEnd"/>
-            <w:r>
-              <w:rPr>
-                <w:rFonts w:ascii="Courier New" w:hAnsi="Courier New" w:cs="Courier New"/>
-                <w:sz w:val="20"/>
-                <w:szCs w:val="22"/>
-              </w:rPr>
-              <w:t xml:space="preserve"> = num;</w:t>
+              <w:t>this.n = num;</w:t>
             </w:r>
           </w:p>
           <w:p>
@@ -8483,18 +8132,8 @@
                 <w:sz w:val="20"/>
                 <w:szCs w:val="22"/>
               </w:rPr>
-              <w:t xml:space="preserve">result = result + </w:t>
-            </w:r>
-            <w:proofErr w:type="gramStart"/>
-            <w:r>
-              <w:rPr>
-                <w:rFonts w:ascii="Courier New" w:hAnsi="Courier New" w:cs="Courier New"/>
-                <w:sz w:val="20"/>
-                <w:szCs w:val="22"/>
-              </w:rPr>
-              <w:t>i;</w:t>
-            </w:r>
-            <w:proofErr w:type="gramEnd"/>
+              <w:t>result = result + i;</w:t>
+            </w:r>
           </w:p>
           <w:p>
             <w:pPr>
@@ -8529,18 +8168,8 @@
                 <w:szCs w:val="22"/>
               </w:rPr>
               <w:tab/>
-              <w:t>System.out.println("The sum is " +result</w:t>
-            </w:r>
-            <w:proofErr w:type="gramStart"/>
-            <w:r>
-              <w:rPr>
-                <w:rFonts w:ascii="Courier New" w:hAnsi="Courier New" w:cs="Courier New"/>
-                <w:sz w:val="20"/>
-                <w:szCs w:val="22"/>
-              </w:rPr>
-              <w:t>);</w:t>
-            </w:r>
-            <w:proofErr w:type="gramEnd"/>
+              <w:t>System.out.println("The sum is " +result);</w:t>
+            </w:r>
           </w:p>
           <w:p>
             <w:pPr>
@@ -8655,25 +8284,7 @@
                 <w:szCs w:val="22"/>
               </w:rPr>
               <w:tab/>
-              <w:t xml:space="preserve">public static void main (String </w:t>
-            </w:r>
-            <w:proofErr w:type="gramStart"/>
-            <w:r>
-              <w:rPr>
-                <w:rFonts w:ascii="Courier New" w:hAnsi="Courier New" w:cs="Courier New"/>
-                <w:sz w:val="20"/>
-                <w:szCs w:val="22"/>
-              </w:rPr>
-              <w:t>args[</w:t>
-            </w:r>
-            <w:proofErr w:type="gramEnd"/>
-            <w:r>
-              <w:rPr>
-                <w:rFonts w:ascii="Courier New" w:hAnsi="Courier New" w:cs="Courier New"/>
-                <w:sz w:val="20"/>
-                <w:szCs w:val="22"/>
-              </w:rPr>
-              <w:t>])</w:t>
+              <w:t>public static void main (String args[])</w:t>
             </w:r>
           </w:p>
           <w:p>
@@ -8737,25 +8348,7 @@
                 <w:szCs w:val="22"/>
               </w:rPr>
               <w:tab/>
-              <w:t xml:space="preserve">Sum obj1 = new </w:t>
-            </w:r>
-            <w:proofErr w:type="gramStart"/>
-            <w:r>
-              <w:rPr>
-                <w:rFonts w:ascii="Courier New" w:hAnsi="Courier New" w:cs="Courier New"/>
-                <w:sz w:val="20"/>
-                <w:szCs w:val="22"/>
-              </w:rPr>
-              <w:t>Sum(</w:t>
-            </w:r>
-            <w:proofErr w:type="gramEnd"/>
-            <w:r>
-              <w:rPr>
-                <w:rFonts w:ascii="Courier New" w:hAnsi="Courier New" w:cs="Courier New"/>
-                <w:sz w:val="20"/>
-                <w:szCs w:val="22"/>
-              </w:rPr>
-              <w:t>);</w:t>
+              <w:t>Sum obj1 = new Sum();</w:t>
             </w:r>
           </w:p>
           <w:p>
@@ -8791,25 +8384,7 @@
                 <w:szCs w:val="22"/>
               </w:rPr>
               <w:tab/>
-              <w:t xml:space="preserve">Even obj2 = new </w:t>
-            </w:r>
-            <w:proofErr w:type="gramStart"/>
-            <w:r>
-              <w:rPr>
-                <w:rFonts w:ascii="Courier New" w:hAnsi="Courier New" w:cs="Courier New"/>
-                <w:sz w:val="20"/>
-                <w:szCs w:val="22"/>
-              </w:rPr>
-              <w:t>Even(</w:t>
-            </w:r>
-            <w:proofErr w:type="gramEnd"/>
-            <w:r>
-              <w:rPr>
-                <w:rFonts w:ascii="Courier New" w:hAnsi="Courier New" w:cs="Courier New"/>
-                <w:sz w:val="20"/>
-                <w:szCs w:val="22"/>
-              </w:rPr>
-              <w:t>);</w:t>
+              <w:t>Even obj2 = new Even();</w:t>
             </w:r>
           </w:p>
           <w:p>
@@ -8845,24 +8420,7 @@
                 <w:szCs w:val="22"/>
               </w:rPr>
               <w:tab/>
-            </w:r>
-            <w:proofErr w:type="gramStart"/>
-            <w:r>
-              <w:rPr>
-                <w:rFonts w:ascii="Courier New" w:hAnsi="Courier New" w:cs="Courier New"/>
-                <w:sz w:val="20"/>
-                <w:szCs w:val="22"/>
-              </w:rPr>
-              <w:t>obj1.add(</w:t>
-            </w:r>
-            <w:proofErr w:type="gramEnd"/>
-            <w:r>
-              <w:rPr>
-                <w:rFonts w:ascii="Courier New" w:hAnsi="Courier New" w:cs="Courier New"/>
-                <w:sz w:val="20"/>
-                <w:szCs w:val="22"/>
-              </w:rPr>
-              <w:t>10); // calling the Add method of super class</w:t>
+              <w:t>obj1.add(10); // calling the Add method of super class</w:t>
             </w:r>
           </w:p>
           <w:p>
@@ -8898,24 +8456,7 @@
                 <w:szCs w:val="22"/>
               </w:rPr>
               <w:tab/>
-            </w:r>
-            <w:proofErr w:type="gramStart"/>
-            <w:r>
-              <w:rPr>
-                <w:rFonts w:ascii="Courier New" w:hAnsi="Courier New" w:cs="Courier New"/>
-                <w:sz w:val="20"/>
-                <w:szCs w:val="22"/>
-              </w:rPr>
-              <w:t>obj2.add(</w:t>
-            </w:r>
-            <w:proofErr w:type="gramEnd"/>
-            <w:r>
-              <w:rPr>
-                <w:rFonts w:ascii="Courier New" w:hAnsi="Courier New" w:cs="Courier New"/>
-                <w:sz w:val="20"/>
-                <w:szCs w:val="22"/>
-              </w:rPr>
-              <w:t>10); // calling the Add method of sub class</w:t>
+              <w:t>obj2.add(10); // calling the Add method of sub class</w:t>
             </w:r>
           </w:p>
           <w:p>
@@ -9744,33 +9285,15 @@
           <w:rFonts w:ascii="Arial" w:hAnsi="Arial" w:cs="Arial"/>
           <w:sz w:val="20"/>
         </w:rPr>
-        <w:t>Write a program to create a class named shape. In this class we have two sub classes rectangle, and triangle. All the shapes must have a method called </w:t>
+        <w:t xml:space="preserve">Write a program to create a class named shape. In this class we have two sub classes rectangle, and triangle. All the shapes must have a method called getArea(), which returns the area of that particular shape. Write the code based the Class Diagram and Shape.java </w:t>
       </w:r>
-      <w:proofErr w:type="gramStart"/>
       <w:r>
         <w:rPr>
           <w:rFonts w:ascii="Arial" w:hAnsi="Arial" w:cs="Arial"/>
           <w:sz w:val="20"/>
         </w:rPr>
-        <w:t>getArea(</w:t>
+        <w:t>below: -</w:t>
       </w:r>
-      <w:proofErr w:type="gramEnd"/>
-      <w:r>
-        <w:rPr>
-          <w:rFonts w:ascii="Arial" w:hAnsi="Arial" w:cs="Arial"/>
-          <w:sz w:val="20"/>
-        </w:rPr>
-        <w:t xml:space="preserve">), which returns the area of that particular shape. Write the code based the Class Diagram and Shape.java </w:t>
-      </w:r>
-      <w:proofErr w:type="gramStart"/>
-      <w:r>
-        <w:rPr>
-          <w:rFonts w:ascii="Arial" w:hAnsi="Arial" w:cs="Arial"/>
-          <w:sz w:val="20"/>
-        </w:rPr>
-        <w:t>bellow:-</w:t>
-      </w:r>
-      <w:proofErr w:type="gramEnd"/>
     </w:p>
     <w:p>
       <w:pPr>
@@ -10413,18 +9936,8 @@
                 <w:sz w:val="20"/>
                 <w:szCs w:val="20"/>
               </w:rPr>
-              <w:t xml:space="preserve"> String </w:t>
-            </w:r>
-            <w:proofErr w:type="gramStart"/>
-            <w:r>
-              <w:rPr>
-                <w:rFonts w:ascii="Courier New" w:eastAsia="Calibri" w:hAnsi="Courier New" w:cs="Courier New"/>
-                <w:sz w:val="20"/>
-                <w:szCs w:val="20"/>
-              </w:rPr>
-              <w:t>color;</w:t>
-            </w:r>
-            <w:proofErr w:type="gramEnd"/>
+              <w:t xml:space="preserve"> String color;</w:t>
+            </w:r>
           </w:p>
           <w:p>
             <w:pPr>
@@ -10551,7 +10064,6 @@
               </w:rPr>
               <w:t xml:space="preserve">      </w:t>
             </w:r>
-            <w:proofErr w:type="gramStart"/>
             <w:r>
               <w:rPr>
                 <w:rFonts w:ascii="Courier New" w:eastAsia="Calibri" w:hAnsi="Courier New" w:cs="Courier New"/>
@@ -10568,16 +10080,7 @@
                 <w:sz w:val="20"/>
                 <w:szCs w:val="20"/>
               </w:rPr>
-              <w:t>.color</w:t>
-            </w:r>
-            <w:proofErr w:type="gramEnd"/>
-            <w:r>
-              <w:rPr>
-                <w:rFonts w:ascii="Courier New" w:eastAsia="Calibri" w:hAnsi="Courier New" w:cs="Courier New"/>
-                <w:sz w:val="20"/>
-                <w:szCs w:val="20"/>
-              </w:rPr>
-              <w:t xml:space="preserve"> = color;</w:t>
+              <w:t>.color = color;</w:t>
             </w:r>
           </w:p>
           <w:p>
@@ -10655,25 +10158,7 @@
                 <w:sz w:val="20"/>
                 <w:szCs w:val="20"/>
               </w:rPr>
-              <w:t xml:space="preserve"> String </w:t>
-            </w:r>
-            <w:proofErr w:type="gramStart"/>
-            <w:r>
-              <w:rPr>
-                <w:rFonts w:ascii="Courier New" w:eastAsia="Calibri" w:hAnsi="Courier New" w:cs="Courier New"/>
-                <w:sz w:val="20"/>
-                <w:szCs w:val="20"/>
-              </w:rPr>
-              <w:t>toString(</w:t>
-            </w:r>
-            <w:proofErr w:type="gramEnd"/>
-            <w:r>
-              <w:rPr>
-                <w:rFonts w:ascii="Courier New" w:eastAsia="Calibri" w:hAnsi="Courier New" w:cs="Courier New"/>
-                <w:sz w:val="20"/>
-                <w:szCs w:val="20"/>
-              </w:rPr>
-              <w:t xml:space="preserve">) </w:t>
+              <w:t xml:space="preserve"> String toString() </w:t>
             </w:r>
           </w:p>
           <w:p>
@@ -10748,18 +10233,8 @@
                 <w:sz w:val="20"/>
                 <w:szCs w:val="20"/>
               </w:rPr>
-              <w:t>pe of color=\"" + color + "\"</w:t>
-            </w:r>
-            <w:proofErr w:type="gramStart"/>
-            <w:r>
-              <w:rPr>
-                <w:rFonts w:ascii="Courier New" w:eastAsia="Calibri" w:hAnsi="Courier New" w:cs="Courier New"/>
-                <w:sz w:val="20"/>
-                <w:szCs w:val="20"/>
-              </w:rPr>
-              <w:t>";</w:t>
-            </w:r>
-            <w:proofErr w:type="gramEnd"/>
+              <w:t>pe of color=\"" + color + "\"";</w:t>
+            </w:r>
           </w:p>
           <w:p>
             <w:pPr>
@@ -10862,25 +10337,7 @@
                 <w:sz w:val="20"/>
                 <w:szCs w:val="20"/>
               </w:rPr>
-              <w:t xml:space="preserve"> </w:t>
-            </w:r>
-            <w:proofErr w:type="gramStart"/>
-            <w:r>
-              <w:rPr>
-                <w:rFonts w:ascii="Courier New" w:eastAsia="Calibri" w:hAnsi="Courier New" w:cs="Courier New"/>
-                <w:sz w:val="20"/>
-                <w:szCs w:val="20"/>
-              </w:rPr>
-              <w:t>getArea(</w:t>
-            </w:r>
-            <w:proofErr w:type="gramEnd"/>
-            <w:r>
-              <w:rPr>
-                <w:rFonts w:ascii="Courier New" w:eastAsia="Calibri" w:hAnsi="Courier New" w:cs="Courier New"/>
-                <w:sz w:val="20"/>
-                <w:szCs w:val="20"/>
-              </w:rPr>
-              <w:t xml:space="preserve">) </w:t>
+              <w:t xml:space="preserve"> getArea() </w:t>
             </w:r>
           </w:p>
           <w:p>
@@ -10946,18 +10403,8 @@
                 <w:sz w:val="20"/>
                 <w:szCs w:val="20"/>
               </w:rPr>
-              <w:t>.println("Shape unknown! Cannot compute area!"</w:t>
-            </w:r>
-            <w:proofErr w:type="gramStart"/>
-            <w:r>
-              <w:rPr>
-                <w:rFonts w:ascii="Courier New" w:eastAsia="Calibri" w:hAnsi="Courier New" w:cs="Courier New"/>
-                <w:sz w:val="20"/>
-                <w:szCs w:val="20"/>
-              </w:rPr>
-              <w:t>);</w:t>
-            </w:r>
-            <w:proofErr w:type="gramEnd"/>
+              <w:t>.println("Shape unknown! Cannot compute area!");</w:t>
+            </w:r>
           </w:p>
           <w:p>
             <w:pPr>
@@ -10994,25 +10441,7 @@
                 <w:sz w:val="20"/>
                 <w:szCs w:val="20"/>
               </w:rPr>
-              <w:t xml:space="preserve"> </w:t>
-            </w:r>
-            <w:proofErr w:type="gramStart"/>
-            <w:r>
-              <w:rPr>
-                <w:rFonts w:ascii="Courier New" w:eastAsia="Calibri" w:hAnsi="Courier New" w:cs="Courier New"/>
-                <w:sz w:val="20"/>
-                <w:szCs w:val="20"/>
-              </w:rPr>
-              <w:t>0;</w:t>
-            </w:r>
-            <w:proofErr w:type="gramEnd"/>
-            <w:r>
-              <w:rPr>
-                <w:rFonts w:ascii="Courier New" w:eastAsia="Calibri" w:hAnsi="Courier New" w:cs="Courier New"/>
-                <w:sz w:val="20"/>
-                <w:szCs w:val="20"/>
-              </w:rPr>
-              <w:t xml:space="preserve">      </w:t>
+              <w:t xml:space="preserve"> 0;      </w:t>
             </w:r>
           </w:p>
           <w:p>
@@ -11732,6 +11161,7 @@
     <w:lsdException w:name="HTML Sample" w:semiHidden="1" w:unhideWhenUsed="1"/>
     <w:lsdException w:name="HTML Typewriter" w:semiHidden="1" w:unhideWhenUsed="1"/>
     <w:lsdException w:name="HTML Variable" w:semiHidden="1" w:unhideWhenUsed="1"/>
+    <w:lsdException w:name="Normal Table" w:semiHidden="1" w:unhideWhenUsed="1"/>
     <w:lsdException w:name="annotation subject" w:semiHidden="1" w:unhideWhenUsed="1"/>
     <w:lsdException w:name="No List" w:semiHidden="1" w:unhideWhenUsed="1"/>
     <w:lsdException w:name="Outline List 1" w:semiHidden="1" w:unhideWhenUsed="1"/>
@@ -11774,8 +11204,11 @@
     <w:lsdException w:name="Table Contemporary" w:semiHidden="1" w:unhideWhenUsed="1"/>
     <w:lsdException w:name="Table Elegant" w:semiHidden="1" w:unhideWhenUsed="1"/>
     <w:lsdException w:name="Table Professional" w:semiHidden="1" w:unhideWhenUsed="1"/>
+    <w:lsdException w:name="Table Subtle 1" w:semiHidden="1" w:unhideWhenUsed="1"/>
     <w:lsdException w:name="Table Subtle 2" w:semiHidden="1" w:unhideWhenUsed="1"/>
     <w:lsdException w:name="Table Web 1" w:semiHidden="1" w:unhideWhenUsed="1"/>
+    <w:lsdException w:name="Table Web 2" w:semiHidden="1" w:unhideWhenUsed="1"/>
+    <w:lsdException w:name="Table Web 3" w:semiHidden="1" w:unhideWhenUsed="1"/>
     <w:lsdException w:name="Balloon Text" w:semiHidden="1" w:unhideWhenUsed="1"/>
     <w:lsdException w:name="Table Grid" w:uiPriority="39"/>
     <w:lsdException w:name="Table Theme" w:semiHidden="1" w:unhideWhenUsed="1"/>

</xml_diff>

<commit_message>
restructure file to folder
</commit_message>
<xml_diff>
--- a/Assignment/Lab Activity 7/LAB ACTIVITY 7.docx
+++ b/Assignment/Lab Activity 7/LAB ACTIVITY 7.docx
@@ -2458,6 +2458,7 @@
                               </w:rPr>
                               <w:tab/>
                             </w:r>
+                            <w:proofErr w:type="spellStart"/>
                             <w:r>
                               <w:rPr>
                                 <w:rFonts w:ascii="Courier New" w:hAnsi="Courier New" w:cs="Courier New"/>
@@ -2466,7 +2467,18 @@
                                 <w:szCs w:val="20"/>
                                 <w:bdr w:val="none" w:sz="0" w:space="0" w:color="auto" w:frame="1"/>
                               </w:rPr>
-                              <w:t>System.out.println(speed);</w:t>
+                              <w:t>System.out.println</w:t>
+                            </w:r>
+                            <w:proofErr w:type="spellEnd"/>
+                            <w:r>
+                              <w:rPr>
+                                <w:rFonts w:ascii="Courier New" w:hAnsi="Courier New" w:cs="Courier New"/>
+                                <w:color w:val="000000"/>
+                                <w:sz w:val="20"/>
+                                <w:szCs w:val="20"/>
+                                <w:bdr w:val="none" w:sz="0" w:space="0" w:color="auto" w:frame="1"/>
+                              </w:rPr>
+                              <w:t>(speed);</w:t>
                             </w:r>
                           </w:p>
                           <w:p>
@@ -2629,7 +2641,29 @@
                                 <w:szCs w:val="20"/>
                                 <w:bdr w:val="none" w:sz="0" w:space="0" w:color="auto" w:frame="1"/>
                               </w:rPr>
-                              <w:t> main(String args[])</w:t>
+                              <w:t> main(String </w:t>
+                            </w:r>
+                            <w:proofErr w:type="spellStart"/>
+                            <w:r>
+                              <w:rPr>
+                                <w:rFonts w:ascii="Courier New" w:hAnsi="Courier New" w:cs="Courier New"/>
+                                <w:color w:val="000000"/>
+                                <w:sz w:val="20"/>
+                                <w:szCs w:val="20"/>
+                                <w:bdr w:val="none" w:sz="0" w:space="0" w:color="auto" w:frame="1"/>
+                              </w:rPr>
+                              <w:t>args</w:t>
+                            </w:r>
+                            <w:proofErr w:type="spellEnd"/>
+                            <w:r>
+                              <w:rPr>
+                                <w:rFonts w:ascii="Courier New" w:hAnsi="Courier New" w:cs="Courier New"/>
+                                <w:color w:val="000000"/>
+                                <w:sz w:val="20"/>
+                                <w:szCs w:val="20"/>
+                                <w:bdr w:val="none" w:sz="0" w:space="0" w:color="auto" w:frame="1"/>
+                              </w:rPr>
+                              <w:t>[])</w:t>
                             </w:r>
                           </w:p>
                           <w:p>
@@ -2748,7 +2782,29 @@
                                 <w:szCs w:val="20"/>
                                 <w:bdr w:val="none" w:sz="0" w:space="0" w:color="auto" w:frame="1"/>
                               </w:rPr>
-                              <w:t>   b.display();  </w:t>
+                              <w:t>   </w:t>
+                            </w:r>
+                            <w:proofErr w:type="spellStart"/>
+                            <w:r>
+                              <w:rPr>
+                                <w:rFonts w:ascii="Courier New" w:hAnsi="Courier New" w:cs="Courier New"/>
+                                <w:color w:val="000000"/>
+                                <w:sz w:val="20"/>
+                                <w:szCs w:val="20"/>
+                                <w:bdr w:val="none" w:sz="0" w:space="0" w:color="auto" w:frame="1"/>
+                              </w:rPr>
+                              <w:t>b.display</w:t>
+                            </w:r>
+                            <w:proofErr w:type="spellEnd"/>
+                            <w:r>
+                              <w:rPr>
+                                <w:rFonts w:ascii="Courier New" w:hAnsi="Courier New" w:cs="Courier New"/>
+                                <w:color w:val="000000"/>
+                                <w:sz w:val="20"/>
+                                <w:szCs w:val="20"/>
+                                <w:bdr w:val="none" w:sz="0" w:space="0" w:color="auto" w:frame="1"/>
+                              </w:rPr>
+                              <w:t>();  </w:t>
                             </w:r>
                           </w:p>
                           <w:p>
@@ -4577,7 +4633,29 @@
                                 <w:szCs w:val="20"/>
                                 <w:bdr w:val="none" w:sz="0" w:space="0" w:color="auto" w:frame="1"/>
                               </w:rPr>
-                              <w:t xml:space="preserve">      this.speed =speed;</w:t>
+                              <w:t xml:space="preserve">      </w:t>
+                            </w:r>
+                            <w:proofErr w:type="spellStart"/>
+                            <w:r>
+                              <w:rPr>
+                                <w:rFonts w:ascii="Courier New" w:hAnsi="Courier New" w:cs="Courier New"/>
+                                <w:color w:val="000000"/>
+                                <w:sz w:val="20"/>
+                                <w:szCs w:val="20"/>
+                                <w:bdr w:val="none" w:sz="0" w:space="0" w:color="auto" w:frame="1"/>
+                              </w:rPr>
+                              <w:t>this.speed</w:t>
+                            </w:r>
+                            <w:proofErr w:type="spellEnd"/>
+                            <w:r>
+                              <w:rPr>
+                                <w:rFonts w:ascii="Courier New" w:hAnsi="Courier New" w:cs="Courier New"/>
+                                <w:color w:val="000000"/>
+                                <w:sz w:val="20"/>
+                                <w:szCs w:val="20"/>
+                                <w:bdr w:val="none" w:sz="0" w:space="0" w:color="auto" w:frame="1"/>
+                              </w:rPr>
+                              <w:t xml:space="preserve"> =speed;</w:t>
                             </w:r>
                           </w:p>
                           <w:p>
@@ -4605,6 +4683,7 @@
                               </w:rPr>
                               <w:t xml:space="preserve">      </w:t>
                             </w:r>
+                            <w:proofErr w:type="spellStart"/>
                             <w:r>
                               <w:rPr>
                                 <w:rFonts w:ascii="Courier New" w:hAnsi="Courier New" w:cs="Courier New"/>
@@ -4613,7 +4692,18 @@
                                 <w:szCs w:val="20"/>
                                 <w:bdr w:val="none" w:sz="0" w:space="0" w:color="auto" w:frame="1"/>
                               </w:rPr>
-                              <w:t>System.out.println(</w:t>
+                              <w:t>System.out.println</w:t>
+                            </w:r>
+                            <w:proofErr w:type="spellEnd"/>
+                            <w:r>
+                              <w:rPr>
+                                <w:rFonts w:ascii="Courier New" w:hAnsi="Courier New" w:cs="Courier New"/>
+                                <w:color w:val="000000"/>
+                                <w:sz w:val="20"/>
+                                <w:szCs w:val="20"/>
+                                <w:bdr w:val="none" w:sz="0" w:space="0" w:color="auto" w:frame="1"/>
+                              </w:rPr>
+                              <w:t>(</w:t>
                             </w:r>
                             <w:r>
                               <w:rPr>
@@ -4632,8 +4722,19 @@
                                 <w:szCs w:val="20"/>
                                 <w:bdr w:val="none" w:sz="0" w:space="0" w:color="auto" w:frame="1"/>
                               </w:rPr>
-                              <w:t>+ this.speed</w:t>
-                            </w:r>
+                              <w:t xml:space="preserve">+ </w:t>
+                            </w:r>
+                            <w:proofErr w:type="spellStart"/>
+                            <w:r>
+                              <w:rPr>
+                                <w:rFonts w:ascii="Courier New" w:hAnsi="Courier New" w:cs="Courier New"/>
+                                <w:sz w:val="20"/>
+                                <w:szCs w:val="20"/>
+                                <w:bdr w:val="none" w:sz="0" w:space="0" w:color="auto" w:frame="1"/>
+                              </w:rPr>
+                              <w:t>this.speed</w:t>
+                            </w:r>
+                            <w:proofErr w:type="spellEnd"/>
                             <w:r>
                               <w:rPr>
                                 <w:rFonts w:ascii="Courier New" w:hAnsi="Courier New" w:cs="Courier New"/>
@@ -4962,6 +5063,7 @@
                               </w:rPr>
                               <w:t xml:space="preserve">   </w:t>
                             </w:r>
+                            <w:proofErr w:type="spellStart"/>
                             <w:r>
                               <w:rPr>
                                 <w:rFonts w:ascii="Courier New" w:hAnsi="Courier New" w:cs="Courier New"/>
@@ -4970,7 +5072,18 @@
                                 <w:szCs w:val="20"/>
                                 <w:bdr w:val="none" w:sz="0" w:space="0" w:color="auto" w:frame="1"/>
                               </w:rPr>
-                              <w:t>System.out.println(</w:t>
+                              <w:t>System.out.println</w:t>
+                            </w:r>
+                            <w:proofErr w:type="spellEnd"/>
+                            <w:r>
+                              <w:rPr>
+                                <w:rFonts w:ascii="Courier New" w:hAnsi="Courier New" w:cs="Courier New"/>
+                                <w:color w:val="000000"/>
+                                <w:sz w:val="20"/>
+                                <w:szCs w:val="20"/>
+                                <w:bdr w:val="none" w:sz="0" w:space="0" w:color="auto" w:frame="1"/>
+                              </w:rPr>
+                              <w:t>(</w:t>
                             </w:r>
                             <w:r>
                               <w:rPr>
@@ -5134,7 +5247,29 @@
                                 <w:szCs w:val="20"/>
                                 <w:bdr w:val="none" w:sz="0" w:space="0" w:color="auto" w:frame="1"/>
                               </w:rPr>
-                              <w:t> main(String args[])</w:t>
+                              <w:t> main(String </w:t>
+                            </w:r>
+                            <w:proofErr w:type="spellStart"/>
+                            <w:r>
+                              <w:rPr>
+                                <w:rFonts w:ascii="Courier New" w:hAnsi="Courier New" w:cs="Courier New"/>
+                                <w:color w:val="000000"/>
+                                <w:sz w:val="20"/>
+                                <w:szCs w:val="20"/>
+                                <w:bdr w:val="none" w:sz="0" w:space="0" w:color="auto" w:frame="1"/>
+                              </w:rPr>
+                              <w:t>args</w:t>
+                            </w:r>
+                            <w:proofErr w:type="spellEnd"/>
+                            <w:r>
+                              <w:rPr>
+                                <w:rFonts w:ascii="Courier New" w:hAnsi="Courier New" w:cs="Courier New"/>
+                                <w:color w:val="000000"/>
+                                <w:sz w:val="20"/>
+                                <w:szCs w:val="20"/>
+                                <w:bdr w:val="none" w:sz="0" w:space="0" w:color="auto" w:frame="1"/>
+                              </w:rPr>
+                              <w:t>[])</w:t>
                             </w:r>
                           </w:p>
                           <w:p>
@@ -7655,7 +7790,25 @@
                 <w:szCs w:val="22"/>
               </w:rPr>
               <w:tab/>
-              <w:t xml:space="preserve">int resul t = 0; </w:t>
+              <w:t xml:space="preserve">int </w:t>
+            </w:r>
+            <w:proofErr w:type="spellStart"/>
+            <w:r>
+              <w:rPr>
+                <w:rFonts w:ascii="Courier New" w:hAnsi="Courier New" w:cs="Courier New"/>
+                <w:sz w:val="20"/>
+                <w:szCs w:val="22"/>
+              </w:rPr>
+              <w:t>resul</w:t>
+            </w:r>
+            <w:proofErr w:type="spellEnd"/>
+            <w:r>
+              <w:rPr>
+                <w:rFonts w:ascii="Courier New" w:hAnsi="Courier New" w:cs="Courier New"/>
+                <w:sz w:val="20"/>
+                <w:szCs w:val="22"/>
+              </w:rPr>
+              <w:t xml:space="preserve"> t = 0; </w:t>
             </w:r>
           </w:p>
           <w:p>
@@ -7691,7 +7844,24 @@
                 <w:szCs w:val="22"/>
               </w:rPr>
               <w:tab/>
-              <w:t>this.n = num;</w:t>
+            </w:r>
+            <w:proofErr w:type="spellStart"/>
+            <w:r>
+              <w:rPr>
+                <w:rFonts w:ascii="Courier New" w:hAnsi="Courier New" w:cs="Courier New"/>
+                <w:sz w:val="20"/>
+                <w:szCs w:val="22"/>
+              </w:rPr>
+              <w:t>this.n</w:t>
+            </w:r>
+            <w:proofErr w:type="spellEnd"/>
+            <w:r>
+              <w:rPr>
+                <w:rFonts w:ascii="Courier New" w:hAnsi="Courier New" w:cs="Courier New"/>
+                <w:sz w:val="20"/>
+                <w:szCs w:val="22"/>
+              </w:rPr>
+              <w:t xml:space="preserve"> = num;</w:t>
             </w:r>
           </w:p>
           <w:p>
@@ -7791,7 +7961,25 @@
                 <w:sz w:val="20"/>
                 <w:szCs w:val="22"/>
               </w:rPr>
-              <w:t>result = result + i;</w:t>
+              <w:t xml:space="preserve">result = result + </w:t>
+            </w:r>
+            <w:proofErr w:type="spellStart"/>
+            <w:r>
+              <w:rPr>
+                <w:rFonts w:ascii="Courier New" w:hAnsi="Courier New" w:cs="Courier New"/>
+                <w:sz w:val="20"/>
+                <w:szCs w:val="22"/>
+              </w:rPr>
+              <w:t>i</w:t>
+            </w:r>
+            <w:proofErr w:type="spellEnd"/>
+            <w:r>
+              <w:rPr>
+                <w:rFonts w:ascii="Courier New" w:hAnsi="Courier New" w:cs="Courier New"/>
+                <w:sz w:val="20"/>
+                <w:szCs w:val="22"/>
+              </w:rPr>
+              <w:t>;</w:t>
             </w:r>
           </w:p>
           <w:p>
@@ -7827,7 +8015,24 @@
                 <w:szCs w:val="22"/>
               </w:rPr>
               <w:tab/>
-              <w:t>System.out.println("The sum is " +result);</w:t>
+            </w:r>
+            <w:proofErr w:type="spellStart"/>
+            <w:r>
+              <w:rPr>
+                <w:rFonts w:ascii="Courier New" w:hAnsi="Courier New" w:cs="Courier New"/>
+                <w:sz w:val="20"/>
+                <w:szCs w:val="22"/>
+              </w:rPr>
+              <w:t>System.out.println</w:t>
+            </w:r>
+            <w:proofErr w:type="spellEnd"/>
+            <w:r>
+              <w:rPr>
+                <w:rFonts w:ascii="Courier New" w:hAnsi="Courier New" w:cs="Courier New"/>
+                <w:sz w:val="20"/>
+                <w:szCs w:val="22"/>
+              </w:rPr>
+              <w:t>("The sum is " +result);</w:t>
             </w:r>
           </w:p>
           <w:p>
@@ -8051,7 +8256,24 @@
                 <w:szCs w:val="22"/>
               </w:rPr>
               <w:tab/>
-              <w:t>this.n = num;</w:t>
+            </w:r>
+            <w:proofErr w:type="spellStart"/>
+            <w:r>
+              <w:rPr>
+                <w:rFonts w:ascii="Courier New" w:hAnsi="Courier New" w:cs="Courier New"/>
+                <w:sz w:val="20"/>
+                <w:szCs w:val="22"/>
+              </w:rPr>
+              <w:t>this.n</w:t>
+            </w:r>
+            <w:proofErr w:type="spellEnd"/>
+            <w:r>
+              <w:rPr>
+                <w:rFonts w:ascii="Courier New" w:hAnsi="Courier New" w:cs="Courier New"/>
+                <w:sz w:val="20"/>
+                <w:szCs w:val="22"/>
+              </w:rPr>
+              <w:t xml:space="preserve"> = num;</w:t>
             </w:r>
           </w:p>
           <w:p>
@@ -8132,7 +8354,25 @@
                 <w:sz w:val="20"/>
                 <w:szCs w:val="22"/>
               </w:rPr>
-              <w:t>result = result + i;</w:t>
+              <w:t xml:space="preserve">result = result + </w:t>
+            </w:r>
+            <w:proofErr w:type="spellStart"/>
+            <w:r>
+              <w:rPr>
+                <w:rFonts w:ascii="Courier New" w:hAnsi="Courier New" w:cs="Courier New"/>
+                <w:sz w:val="20"/>
+                <w:szCs w:val="22"/>
+              </w:rPr>
+              <w:t>i</w:t>
+            </w:r>
+            <w:proofErr w:type="spellEnd"/>
+            <w:r>
+              <w:rPr>
+                <w:rFonts w:ascii="Courier New" w:hAnsi="Courier New" w:cs="Courier New"/>
+                <w:sz w:val="20"/>
+                <w:szCs w:val="22"/>
+              </w:rPr>
+              <w:t>;</w:t>
             </w:r>
           </w:p>
           <w:p>
@@ -8168,7 +8408,24 @@
                 <w:szCs w:val="22"/>
               </w:rPr>
               <w:tab/>
-              <w:t>System.out.println("The sum is " +result);</w:t>
+            </w:r>
+            <w:proofErr w:type="spellStart"/>
+            <w:r>
+              <w:rPr>
+                <w:rFonts w:ascii="Courier New" w:hAnsi="Courier New" w:cs="Courier New"/>
+                <w:sz w:val="20"/>
+                <w:szCs w:val="22"/>
+              </w:rPr>
+              <w:t>System.out.println</w:t>
+            </w:r>
+            <w:proofErr w:type="spellEnd"/>
+            <w:r>
+              <w:rPr>
+                <w:rFonts w:ascii="Courier New" w:hAnsi="Courier New" w:cs="Courier New"/>
+                <w:sz w:val="20"/>
+                <w:szCs w:val="22"/>
+              </w:rPr>
+              <w:t>("The sum is " +result);</w:t>
             </w:r>
           </w:p>
           <w:p>
@@ -8284,7 +8541,25 @@
                 <w:szCs w:val="22"/>
               </w:rPr>
               <w:tab/>
-              <w:t>public static void main (String args[])</w:t>
+              <w:t xml:space="preserve">public static void main (String </w:t>
+            </w:r>
+            <w:proofErr w:type="spellStart"/>
+            <w:r>
+              <w:rPr>
+                <w:rFonts w:ascii="Courier New" w:hAnsi="Courier New" w:cs="Courier New"/>
+                <w:sz w:val="20"/>
+                <w:szCs w:val="22"/>
+              </w:rPr>
+              <w:t>args</w:t>
+            </w:r>
+            <w:proofErr w:type="spellEnd"/>
+            <w:r>
+              <w:rPr>
+                <w:rFonts w:ascii="Courier New" w:hAnsi="Courier New" w:cs="Courier New"/>
+                <w:sz w:val="20"/>
+                <w:szCs w:val="22"/>
+              </w:rPr>
+              <w:t>[])</w:t>
             </w:r>
           </w:p>
           <w:p>
@@ -8764,6 +9039,19 @@
                               </w:rPr>
                             </w:pPr>
                           </w:p>
+                          <w:p>
+                            <w:pPr>
+                              <w:rPr>
+                                <w:color w:val="FF0000"/>
+                              </w:rPr>
+                            </w:pPr>
+                            <w:r>
+                              <w:rPr>
+                                <w:color w:val="FF0000"/>
+                              </w:rPr>
+                              <w:t xml:space="preserve">Polymorphism is basically using the same object but the output is different </w:t>
+                            </w:r>
+                          </w:p>
                         </w:txbxContent>
                       </wps:txbx>
                       <wps:bodyPr rot="0" vert="horz" wrap="square" lIns="91440" tIns="45720" rIns="91440" bIns="45720" anchor="t" anchorCtr="0" upright="1">
@@ -8793,6 +9081,19 @@
                           <w:color w:val="FF0000"/>
                         </w:rPr>
                       </w:pPr>
+                    </w:p>
+                    <w:p>
+                      <w:pPr>
+                        <w:rPr>
+                          <w:color w:val="FF0000"/>
+                        </w:rPr>
+                      </w:pPr>
+                      <w:r>
+                        <w:rPr>
+                          <w:color w:val="FF0000"/>
+                        </w:rPr>
+                        <w:t xml:space="preserve">Polymorphism is basically using the same object but the output is different </w:t>
+                      </w:r>
                     </w:p>
                   </w:txbxContent>
                 </v:textbox>
@@ -9285,7 +9586,23 @@
           <w:rFonts w:ascii="Arial" w:hAnsi="Arial" w:cs="Arial"/>
           <w:sz w:val="20"/>
         </w:rPr>
-        <w:t xml:space="preserve">Write a program to create a class named shape. In this class we have two sub classes rectangle, and triangle. All the shapes must have a method called getArea(), which returns the area of that particular shape. Write the code based the Class Diagram and Shape.java </w:t>
+        <w:t>Write a program to create a class named shape. In this class we have two sub classes rectangle, and triangle. All the shapes must have a method called </w:t>
+      </w:r>
+      <w:proofErr w:type="spellStart"/>
+      <w:r>
+        <w:rPr>
+          <w:rFonts w:ascii="Arial" w:hAnsi="Arial" w:cs="Arial"/>
+          <w:sz w:val="20"/>
+        </w:rPr>
+        <w:t>getArea</w:t>
+      </w:r>
+      <w:proofErr w:type="spellEnd"/>
+      <w:r>
+        <w:rPr>
+          <w:rFonts w:ascii="Arial" w:hAnsi="Arial" w:cs="Arial"/>
+          <w:sz w:val="20"/>
+        </w:rPr>
+        <w:t xml:space="preserve">(), which returns the area of that particular shape. Write the code based the Class Diagram and Shape.java </w:t>
       </w:r>
       <w:r>
         <w:rPr>
@@ -10064,6 +10381,7 @@
               </w:rPr>
               <w:t xml:space="preserve">      </w:t>
             </w:r>
+            <w:proofErr w:type="spellStart"/>
             <w:r>
               <w:rPr>
                 <w:rFonts w:ascii="Courier New" w:eastAsia="Calibri" w:hAnsi="Courier New" w:cs="Courier New"/>
@@ -10080,7 +10398,16 @@
                 <w:sz w:val="20"/>
                 <w:szCs w:val="20"/>
               </w:rPr>
-              <w:t>.color = color;</w:t>
+              <w:t>.color</w:t>
+            </w:r>
+            <w:proofErr w:type="spellEnd"/>
+            <w:r>
+              <w:rPr>
+                <w:rFonts w:ascii="Courier New" w:eastAsia="Calibri" w:hAnsi="Courier New" w:cs="Courier New"/>
+                <w:sz w:val="20"/>
+                <w:szCs w:val="20"/>
+              </w:rPr>
+              <w:t xml:space="preserve"> = color;</w:t>
             </w:r>
           </w:p>
           <w:p>
@@ -10158,7 +10485,25 @@
                 <w:sz w:val="20"/>
                 <w:szCs w:val="20"/>
               </w:rPr>
-              <w:t xml:space="preserve"> String toString() </w:t>
+              <w:t xml:space="preserve"> String </w:t>
+            </w:r>
+            <w:proofErr w:type="spellStart"/>
+            <w:r>
+              <w:rPr>
+                <w:rFonts w:ascii="Courier New" w:eastAsia="Calibri" w:hAnsi="Courier New" w:cs="Courier New"/>
+                <w:sz w:val="20"/>
+                <w:szCs w:val="20"/>
+              </w:rPr>
+              <w:t>toString</w:t>
+            </w:r>
+            <w:proofErr w:type="spellEnd"/>
+            <w:r>
+              <w:rPr>
+                <w:rFonts w:ascii="Courier New" w:eastAsia="Calibri" w:hAnsi="Courier New" w:cs="Courier New"/>
+                <w:sz w:val="20"/>
+                <w:szCs w:val="20"/>
+              </w:rPr>
+              <w:t xml:space="preserve">() </w:t>
             </w:r>
           </w:p>
           <w:p>
@@ -10337,7 +10682,25 @@
                 <w:sz w:val="20"/>
                 <w:szCs w:val="20"/>
               </w:rPr>
-              <w:t xml:space="preserve"> getArea() </w:t>
+              <w:t xml:space="preserve"> </w:t>
+            </w:r>
+            <w:proofErr w:type="spellStart"/>
+            <w:r>
+              <w:rPr>
+                <w:rFonts w:ascii="Courier New" w:eastAsia="Calibri" w:hAnsi="Courier New" w:cs="Courier New"/>
+                <w:sz w:val="20"/>
+                <w:szCs w:val="20"/>
+              </w:rPr>
+              <w:t>getArea</w:t>
+            </w:r>
+            <w:proofErr w:type="spellEnd"/>
+            <w:r>
+              <w:rPr>
+                <w:rFonts w:ascii="Courier New" w:eastAsia="Calibri" w:hAnsi="Courier New" w:cs="Courier New"/>
+                <w:sz w:val="20"/>
+                <w:szCs w:val="20"/>
+              </w:rPr>
+              <w:t xml:space="preserve">() </w:t>
             </w:r>
           </w:p>
           <w:p>
@@ -10385,7 +10748,16 @@
                 <w:sz w:val="20"/>
                 <w:szCs w:val="20"/>
               </w:rPr>
-              <w:t xml:space="preserve">      System.</w:t>
+              <w:t xml:space="preserve">      </w:t>
+            </w:r>
+            <w:proofErr w:type="spellStart"/>
+            <w:r>
+              <w:rPr>
+                <w:rFonts w:ascii="Courier New" w:eastAsia="Calibri" w:hAnsi="Courier New" w:cs="Courier New"/>
+                <w:sz w:val="20"/>
+                <w:szCs w:val="20"/>
+              </w:rPr>
+              <w:t>System.</w:t>
             </w:r>
             <w:r>
               <w:rPr>
@@ -10403,7 +10775,16 @@
                 <w:sz w:val="20"/>
                 <w:szCs w:val="20"/>
               </w:rPr>
-              <w:t>.println("Shape unknown! Cannot compute area!");</w:t>
+              <w:t>.println</w:t>
+            </w:r>
+            <w:proofErr w:type="spellEnd"/>
+            <w:r>
+              <w:rPr>
+                <w:rFonts w:ascii="Courier New" w:eastAsia="Calibri" w:hAnsi="Courier New" w:cs="Courier New"/>
+                <w:sz w:val="20"/>
+                <w:szCs w:val="20"/>
+              </w:rPr>
+              <w:t>("Shape unknown! Cannot compute area!");</w:t>
             </w:r>
           </w:p>
           <w:p>

</xml_diff>